<commit_message>
Aktualizacja oraz kodów systemów transmisji bezprzewodowych + user manual dla HC-12
</commit_message>
<xml_diff>
--- a/Konspekt.docx
+++ b/Konspekt.docx
@@ -793,103 +793,258 @@
         <w:rPr>
           <w:rFonts w:cstheme="minorHAnsi"/>
         </w:rPr>
-        <w:t xml:space="preserve">owych. Sieci Internetu rzeczy (ang. Internet of </w:t>
+        <w:t>owych</w:t>
+      </w:r>
+      <w:r>
+        <w:rPr>
+          <w:rFonts w:cstheme="minorHAnsi"/>
+        </w:rPr>
+        <w:t xml:space="preserve"> IoT</w:t>
+      </w:r>
+      <w:r>
+        <w:rPr>
+          <w:rFonts w:cstheme="minorHAnsi"/>
+        </w:rPr>
+        <w:t>. Sieci Internetu rzeczy (ang. Internet of things) rozwijają się w bardzo szybkim tempie, liczba urządzeń komunikujących się pomiędzy sobą stale rośnie</w:t>
+      </w:r>
+      <w:r>
+        <w:rPr>
+          <w:rFonts w:cstheme="minorHAnsi"/>
+        </w:rPr>
+        <w:t xml:space="preserve">. Firma Cisco w 2011 r. zakładała, że w 2020 r. liczba urządzeń połączonych do sieci Internet będzie wynosiła około 50 miliardów [1]. Na chwilę obecną (kwiecień 2020r.) portal securitytoday.com estymuje liczbę urządzeń na poziomie 31 miliardów [2]. </w:t>
+      </w:r>
+    </w:p>
+    <w:p>
+      <w:pPr>
+        <w:pStyle w:val="Heading1"/>
+      </w:pPr>
+      <w:bookmarkStart w:id="3" w:name="_Toc37262865"/>
+      <w:r>
+        <w:t>Cel pracy</w:t>
+      </w:r>
+      <w:bookmarkEnd w:id="3"/>
+    </w:p>
+    <w:p>
+      <w:r>
+        <w:tab/>
+      </w:r>
+      <w:r>
+        <w:t xml:space="preserve">Celem niniejszej pracy jest </w:t>
+      </w:r>
+      <w:r>
+        <w:t>budowa</w:t>
+      </w:r>
+      <w:r>
+        <w:t xml:space="preserve"> platformy dydaktycznej </w:t>
+      </w:r>
+      <w:r>
+        <w:t>do</w:t>
+      </w:r>
+      <w:r>
+        <w:t xml:space="preserve"> analiz</w:t>
+      </w:r>
+      <w:r>
+        <w:t>y</w:t>
+      </w:r>
+      <w:r>
+        <w:t xml:space="preserve"> i porównani</w:t>
+      </w:r>
+      <w:r>
+        <w:t>a</w:t>
+      </w:r>
+      <w:r>
+        <w:t xml:space="preserve"> współczesnych</w:t>
+      </w:r>
+      <w:r>
+        <w:t xml:space="preserve"> bezprzewodowych </w:t>
+      </w:r>
+      <w:r>
+        <w:t>systemów sensorowych IoT.</w:t>
+      </w:r>
+      <w:r>
+        <w:t xml:space="preserve"> </w:t>
+      </w:r>
+      <w:r>
+        <w:t xml:space="preserve">Porównanie systemów będzie odbywać się poprzez pomiar takich parametrów sieci jak przepustowość łącza, </w:t>
+      </w:r>
+      <w:r>
+        <w:t xml:space="preserve">częstotliwości pracy, szerokości kanału, poboru mocy, zasięgu, stopnia zaawansowania pod względem konfiguracji. Gotowa platforma posłuży do badań </w:t>
+      </w:r>
+      <w:bookmarkStart w:id="4" w:name="_GoBack"/>
+      <w:bookmarkEnd w:id="4"/>
+    </w:p>
+    <w:p>
+      <w:pPr>
+        <w:pStyle w:val="Heading1"/>
+      </w:pPr>
+      <w:bookmarkStart w:id="5" w:name="_Toc37262866"/>
+      <w:r>
+        <w:t>Założenia teoretyczne</w:t>
+      </w:r>
+      <w:bookmarkEnd w:id="5"/>
+    </w:p>
+    <w:p/>
+    <w:p>
+      <w:pPr>
+        <w:pStyle w:val="Heading1"/>
+      </w:pPr>
+      <w:bookmarkStart w:id="6" w:name="_Toc37262867"/>
+      <w:r>
+        <w:t>Problem badawczy</w:t>
+      </w:r>
+      <w:bookmarkEnd w:id="6"/>
+    </w:p>
+    <w:p/>
+    <w:p>
+      <w:pPr>
+        <w:pStyle w:val="Heading1"/>
+      </w:pPr>
+      <w:bookmarkStart w:id="7" w:name="_Toc37262868"/>
+      <w:r>
+        <w:t>Metodologia badań własnych</w:t>
+      </w:r>
+      <w:bookmarkEnd w:id="7"/>
+    </w:p>
+    <w:p/>
+    <w:p>
+      <w:pPr>
+        <w:pStyle w:val="Heading1"/>
+      </w:pPr>
+      <w:bookmarkStart w:id="8" w:name="_Toc37262869"/>
+      <w:r>
+        <w:t>Literatura</w:t>
+      </w:r>
+      <w:bookmarkEnd w:id="8"/>
+    </w:p>
+    <w:p>
+      <w:pPr>
+        <w:jc w:val="left"/>
+      </w:pPr>
+      <w:r>
+        <w:t xml:space="preserve">[1] </w:t>
       </w:r>
       <w:proofErr w:type="spellStart"/>
       <w:r>
-        <w:rPr>
-          <w:rFonts w:cstheme="minorHAnsi"/>
-        </w:rPr>
-        <w:t>things</w:t>
+        <w:t>Dave</w:t>
       </w:r>
       <w:proofErr w:type="spellEnd"/>
       <w:r>
-        <w:rPr>
-          <w:rFonts w:cstheme="minorHAnsi"/>
-        </w:rPr>
-        <w:t>) rozwijają się w bardzo szybkim tempie, liczba urządzeń komunikujących się pomiędzy sobą stale rośnie</w:t>
-      </w:r>
-      <w:r>
-        <w:rPr>
-          <w:rFonts w:cstheme="minorHAnsi"/>
-        </w:rPr>
+        <w:t xml:space="preserve"> Evans, The Internet of Things How the </w:t>
+      </w:r>
+      <w:proofErr w:type="spellStart"/>
+      <w:r>
+        <w:t>Next</w:t>
+      </w:r>
+      <w:proofErr w:type="spellEnd"/>
+      <w:r>
         <w:t xml:space="preserve"> </w:t>
       </w:r>
-      <w:r>
-        <w:rPr>
-          <w:rFonts w:cstheme="minorHAnsi"/>
-          <w:color w:val="FF0000"/>
-        </w:rPr>
-        <w:t>TO DO…</w:t>
-      </w:r>
-    </w:p>
-    <w:p>
-      <w:pPr>
-        <w:pStyle w:val="Heading1"/>
-      </w:pPr>
-      <w:bookmarkStart w:id="3" w:name="_Toc37262865"/>
-      <w:r>
-        <w:t>Cel pracy</w:t>
-      </w:r>
-      <w:bookmarkEnd w:id="3"/>
-    </w:p>
-    <w:p>
-      <w:r>
-        <w:tab/>
-      </w:r>
-      <w:r>
-        <w:t>Celem niniejszej pracy jest opracowanie platformy dydaktycznej dzięki której możliwa będzie analiza i porównanie współczesnych systemów sensorowych IoT.</w:t>
-      </w:r>
+      <w:proofErr w:type="spellStart"/>
+      <w:r>
+        <w:t>Evolution</w:t>
+      </w:r>
+      <w:proofErr w:type="spellEnd"/>
+      <w:r>
+        <w:t xml:space="preserve"> of the Internet </w:t>
+      </w:r>
+      <w:proofErr w:type="spellStart"/>
+      <w:r>
+        <w:t>is</w:t>
+      </w:r>
+      <w:proofErr w:type="spellEnd"/>
       <w:r>
         <w:t xml:space="preserve"> </w:t>
       </w:r>
-    </w:p>
-    <w:p>
-      <w:pPr>
-        <w:pStyle w:val="Heading1"/>
-      </w:pPr>
-      <w:bookmarkStart w:id="4" w:name="_Toc37262866"/>
-      <w:r>
-        <w:t>Założenia teoretyczne</w:t>
-      </w:r>
-      <w:bookmarkStart w:id="5" w:name="_GoBack"/>
-      <w:bookmarkEnd w:id="4"/>
-      <w:bookmarkEnd w:id="5"/>
-    </w:p>
-    <w:p/>
-    <w:p>
-      <w:pPr>
-        <w:pStyle w:val="Heading1"/>
-      </w:pPr>
-      <w:bookmarkStart w:id="6" w:name="_Toc37262867"/>
-      <w:r>
-        <w:t>Problem badawczy</w:t>
-      </w:r>
-      <w:bookmarkEnd w:id="6"/>
-    </w:p>
-    <w:p/>
-    <w:p>
-      <w:pPr>
-        <w:pStyle w:val="Heading1"/>
-      </w:pPr>
-      <w:bookmarkStart w:id="7" w:name="_Toc37262868"/>
-      <w:r>
-        <w:t>Metodologia badań własnych</w:t>
-      </w:r>
-      <w:bookmarkEnd w:id="7"/>
-    </w:p>
-    <w:p/>
-    <w:p>
-      <w:pPr>
-        <w:pStyle w:val="Heading1"/>
-      </w:pPr>
-      <w:bookmarkStart w:id="8" w:name="_Toc37262869"/>
-      <w:r>
-        <w:t>Literatura</w:t>
-      </w:r>
-      <w:bookmarkEnd w:id="8"/>
-    </w:p>
-    <w:p/>
+      <w:proofErr w:type="spellStart"/>
+      <w:r>
+        <w:t>Changing</w:t>
+      </w:r>
+      <w:proofErr w:type="spellEnd"/>
+      <w:r>
+        <w:t xml:space="preserve"> </w:t>
+      </w:r>
+      <w:proofErr w:type="spellStart"/>
+      <w:r>
+        <w:t>Everything</w:t>
+      </w:r>
+      <w:proofErr w:type="spellEnd"/>
+      <w:r>
+        <w:t xml:space="preserve">, </w:t>
+      </w:r>
+      <w:hyperlink r:id="rId8" w:history="1">
+        <w:r>
+          <w:rPr>
+            <w:rStyle w:val="Hyperlink"/>
+          </w:rPr>
+          <w:t>https://www.cisco.com/c/dam/en_us/about/ac79/docs/innov/IoT_IBSG_0411FINAL.pdf</w:t>
+        </w:r>
+      </w:hyperlink>
+      <w:r>
+        <w:t xml:space="preserve"> [ostatni dostęp: 10.04.2020r.]</w:t>
+      </w:r>
+    </w:p>
+    <w:p>
+      <w:pPr>
+        <w:jc w:val="left"/>
+      </w:pPr>
+      <w:r>
+        <w:t xml:space="preserve">[2] </w:t>
+      </w:r>
+      <w:proofErr w:type="spellStart"/>
+      <w:r>
+        <w:t>Gilad</w:t>
+      </w:r>
+      <w:proofErr w:type="spellEnd"/>
+      <w:r>
+        <w:t xml:space="preserve"> David </w:t>
+      </w:r>
+      <w:proofErr w:type="spellStart"/>
+      <w:r>
+        <w:t>Maayan</w:t>
+      </w:r>
+      <w:proofErr w:type="spellEnd"/>
+      <w:r>
+        <w:t xml:space="preserve">, </w:t>
+      </w:r>
+      <w:r>
+        <w:t xml:space="preserve">The IoT </w:t>
+      </w:r>
+      <w:proofErr w:type="spellStart"/>
+      <w:r>
+        <w:t>Rundown</w:t>
+      </w:r>
+      <w:proofErr w:type="spellEnd"/>
+      <w:r>
+        <w:t xml:space="preserve"> For 2020: </w:t>
+      </w:r>
+      <w:proofErr w:type="spellStart"/>
+      <w:r>
+        <w:t>Stats</w:t>
+      </w:r>
+      <w:proofErr w:type="spellEnd"/>
+      <w:r>
+        <w:t xml:space="preserve">, </w:t>
+      </w:r>
+      <w:proofErr w:type="spellStart"/>
+      <w:r>
+        <w:t>Risks</w:t>
+      </w:r>
+      <w:proofErr w:type="spellEnd"/>
+      <w:r>
+        <w:t>, and Solutions</w:t>
+      </w:r>
+      <w:r>
+        <w:t xml:space="preserve">, </w:t>
+      </w:r>
+      <w:hyperlink r:id="rId9" w:history="1">
+        <w:r>
+          <w:rPr>
+            <w:rStyle w:val="Hyperlink"/>
+          </w:rPr>
+          <w:t>https://securitytoday.com/Articles/2020/01/13/The-IoT-Rundown-for-2020.aspx?Page=2</w:t>
+        </w:r>
+      </w:hyperlink>
+    </w:p>
     <w:p/>
     <w:p>
       <w:pPr>
@@ -988,6 +1143,7 @@
         <w:rPr>
           <w:rFonts w:cstheme="minorHAnsi"/>
         </w:rPr>
+        <w:lastRenderedPageBreak/>
         <w:t xml:space="preserve">Połączenie modułu </w:t>
       </w:r>
       <w:proofErr w:type="spellStart"/>
@@ -1272,7 +1428,6 @@
         <w:rPr>
           <w:rFonts w:cstheme="minorHAnsi"/>
         </w:rPr>
-        <w:lastRenderedPageBreak/>
         <w:t xml:space="preserve">Skrypt do obsługi wymiany informacji pomiędzy modułami </w:t>
       </w:r>
       <w:proofErr w:type="spellStart"/>
@@ -2174,6 +2329,29 @@
       <w:szCs w:val="32"/>
     </w:rPr>
   </w:style>
+  <w:style w:type="paragraph" w:styleId="Heading3">
+    <w:name w:val="heading 3"/>
+    <w:basedOn w:val="Normal"/>
+    <w:next w:val="Normal"/>
+    <w:link w:val="Heading3Char"/>
+    <w:uiPriority w:val="9"/>
+    <w:semiHidden/>
+    <w:unhideWhenUsed/>
+    <w:qFormat/>
+    <w:rsid w:val="008F1C49"/>
+    <w:pPr>
+      <w:keepNext/>
+      <w:keepLines/>
+      <w:spacing w:before="40" w:after="0"/>
+      <w:outlineLvl w:val="2"/>
+    </w:pPr>
+    <w:rPr>
+      <w:rFonts w:asciiTheme="majorHAnsi" w:eastAsiaTheme="majorEastAsia" w:hAnsiTheme="majorHAnsi" w:cstheme="majorBidi"/>
+      <w:color w:val="1F3763" w:themeColor="accent1" w:themeShade="7F"/>
+      <w:sz w:val="24"/>
+      <w:szCs w:val="24"/>
+    </w:rPr>
+  </w:style>
   <w:style w:type="character" w:default="1" w:styleId="DefaultParagraphFont">
     <w:name w:val="Default Paragraph Font"/>
     <w:uiPriority w:val="1"/>
@@ -2308,6 +2486,21 @@
     <w:rPr>
       <w:color w:val="0563C1" w:themeColor="hyperlink"/>
       <w:u w:val="single"/>
+    </w:rPr>
+  </w:style>
+  <w:style w:type="character" w:customStyle="1" w:styleId="Heading3Char">
+    <w:name w:val="Heading 3 Char"/>
+    <w:basedOn w:val="DefaultParagraphFont"/>
+    <w:link w:val="Heading3"/>
+    <w:uiPriority w:val="9"/>
+    <w:semiHidden/>
+    <w:rsid w:val="008F1C49"/>
+    <w:rPr>
+      <w:rFonts w:asciiTheme="majorHAnsi" w:eastAsiaTheme="majorEastAsia" w:hAnsiTheme="majorHAnsi" w:cstheme="majorBidi"/>
+      <w:color w:val="1F3763" w:themeColor="accent1" w:themeShade="7F"/>
+      <w:sz w:val="24"/>
+      <w:szCs w:val="24"/>
+      <w:lang w:val="pl-PL"/>
     </w:rPr>
   </w:style>
 </w:styles>
@@ -2613,7 +2806,7 @@
 </file>
 
 <file path=customXml/itemProps1.xml><?xml version="1.0" encoding="utf-8"?>
-<ds:datastoreItem xmlns:ds="http://schemas.openxmlformats.org/officeDocument/2006/customXml" ds:itemID="{70760DAB-876D-422F-9325-18E5F30AE787}">
+<ds:datastoreItem xmlns:ds="http://schemas.openxmlformats.org/officeDocument/2006/customXml" ds:itemID="{FC5A118C-11C0-46E2-929F-41A5C7B3D13F}">
   <ds:schemaRefs>
     <ds:schemaRef ds:uri="http://schemas.openxmlformats.org/officeDocument/2006/bibliography"/>
   </ds:schemaRefs>

</xml_diff>